<commit_message>
Included ratpack served webpage containing sample grocery list
</commit_message>
<xml_diff>
--- a/Stories.docx
+++ b/Stories.docx
@@ -130,65 +130,8 @@
       </w:r>
     </w:p>
     <w:p>
-      <w:pPr>
-        <w:pStyle w:val="Kop1"/>
-      </w:pPr>
-      <w:r>
-        <w:t>Ondersteuning voor login</w:t>
-      </w:r>
-    </w:p>
-    <w:p>
-      <w:r>
-        <w:t xml:space="preserve">Gebruikers kunnen inloggen. </w:t>
-      </w:r>
-      <w:proofErr w:type="spellStart"/>
-      <w:r>
-        <w:t>Oauth</w:t>
-      </w:r>
-      <w:proofErr w:type="spellEnd"/>
-      <w:r>
-        <w:t>/oauth2 login met mog</w:t>
-      </w:r>
-      <w:r>
-        <w:t>e</w:t>
-      </w:r>
-      <w:r>
-        <w:t>lijk</w:t>
-      </w:r>
-      <w:r>
-        <w:t xml:space="preserve">heid om ingelogd te blijven. </w:t>
-      </w:r>
-      <w:proofErr w:type="spellStart"/>
-      <w:r>
-        <w:t>Hello</w:t>
-      </w:r>
-      <w:proofErr w:type="spellEnd"/>
-      <w:r>
-        <w:t xml:space="preserve"> </w:t>
-      </w:r>
-      <w:proofErr w:type="spellStart"/>
-      <w:r>
-        <w:t>world</w:t>
-      </w:r>
-      <w:proofErr w:type="spellEnd"/>
-      <w:r>
-        <w:t xml:space="preserve"> app voegt username toe aan bericht. Mogelijkheid om user toe te voegen. Mogelijkheid om details van user op te vragen. Users en details opgeslagen in database (</w:t>
-      </w:r>
-      <w:proofErr w:type="spellStart"/>
-      <w:r>
-        <w:t>mysql</w:t>
-      </w:r>
-      <w:proofErr w:type="spellEnd"/>
-      <w:r>
-        <w:t xml:space="preserve">?) op </w:t>
-      </w:r>
-      <w:proofErr w:type="spellStart"/>
-      <w:r>
-        <w:t>heroku</w:t>
-      </w:r>
-      <w:proofErr w:type="spellEnd"/>
-      <w:r>
-        <w:t>.</w:t>
+      <w:r>
+        <w:t>OK -&gt; 18/12/2017</w:t>
       </w:r>
     </w:p>
     <w:p>
@@ -196,34 +139,96 @@
         <w:pStyle w:val="Kop1"/>
       </w:pPr>
       <w:r>
-        <w:t>Lijstjes</w:t>
+        <w:t>Ondersteuning voor login</w:t>
       </w:r>
     </w:p>
     <w:p>
       <w:r>
-        <w:t xml:space="preserve">Aanmaken van nieuw lijstje met naam. Toevoegen van manueel getypte items. Verwijderen van items. </w:t>
-      </w:r>
-      <w:proofErr w:type="spellStart"/>
-      <w:r>
-        <w:t>Afcheken</w:t>
-      </w:r>
-      <w:proofErr w:type="spellEnd"/>
-      <w:r>
-        <w:t xml:space="preserve"> van items. Items worden bewaard in afzonderlijke </w:t>
-      </w:r>
-      <w:proofErr w:type="spellStart"/>
-      <w:r>
-        <w:t>datbase</w:t>
-      </w:r>
-      <w:proofErr w:type="spellEnd"/>
-      <w:r>
-        <w:t xml:space="preserve">/tabel. </w:t>
-      </w:r>
-      <w:r>
-        <w:t>Hernoemen van lijstjes, verwijderen van lijstjes. Kopiëren van lijstjes? Toegang van lijstjes enkel voor maker van het lijstje.</w:t>
+        <w:t xml:space="preserve">Gebruikers kunnen inloggen. </w:t>
+      </w:r>
+      <w:proofErr w:type="spellStart"/>
+      <w:r>
+        <w:t>Oauth</w:t>
+      </w:r>
+      <w:proofErr w:type="spellEnd"/>
+      <w:r>
+        <w:t>/oauth2 login met mog</w:t>
+      </w:r>
+      <w:r>
+        <w:t>e</w:t>
+      </w:r>
+      <w:r>
+        <w:t>lijk</w:t>
+      </w:r>
+      <w:r>
+        <w:t xml:space="preserve">heid om ingelogd te blijven. </w:t>
+      </w:r>
+      <w:proofErr w:type="spellStart"/>
+      <w:r>
+        <w:t>Hello</w:t>
+      </w:r>
+      <w:proofErr w:type="spellEnd"/>
+      <w:r>
+        <w:t xml:space="preserve"> </w:t>
+      </w:r>
+      <w:proofErr w:type="spellStart"/>
+      <w:r>
+        <w:t>world</w:t>
+      </w:r>
+      <w:proofErr w:type="spellEnd"/>
+      <w:r>
+        <w:t xml:space="preserve"> app voegt username toe aan bericht. Mogelijkheid om user toe te voegen. Mogelijkheid om details van user op te vragen. Users en details opgeslagen in database (</w:t>
+      </w:r>
+      <w:proofErr w:type="spellStart"/>
+      <w:r>
+        <w:t>mysql</w:t>
+      </w:r>
+      <w:proofErr w:type="spellEnd"/>
+      <w:r>
+        <w:t xml:space="preserve">?) op </w:t>
+      </w:r>
+      <w:proofErr w:type="spellStart"/>
+      <w:r>
+        <w:t>heroku</w:t>
+      </w:r>
+      <w:proofErr w:type="spellEnd"/>
+      <w:r>
+        <w:t>.</w:t>
+      </w:r>
+    </w:p>
+    <w:p>
+      <w:pPr>
+        <w:pStyle w:val="Kop1"/>
+      </w:pPr>
+      <w:r>
+        <w:t>Lijstjes</w:t>
       </w:r>
       <w:bookmarkStart w:id="0" w:name="_GoBack"/>
       <w:bookmarkEnd w:id="0"/>
+    </w:p>
+    <w:p>
+      <w:r>
+        <w:t xml:space="preserve">Aanmaken van nieuw lijstje met naam. Toevoegen van manueel getypte items. Verwijderen van items. </w:t>
+      </w:r>
+      <w:proofErr w:type="spellStart"/>
+      <w:r>
+        <w:t>Afcheken</w:t>
+      </w:r>
+      <w:proofErr w:type="spellEnd"/>
+      <w:r>
+        <w:t xml:space="preserve"> van items. Items worden bewaard in afzonderlijke </w:t>
+      </w:r>
+      <w:proofErr w:type="spellStart"/>
+      <w:r>
+        <w:t>datbase</w:t>
+      </w:r>
+      <w:proofErr w:type="spellEnd"/>
+      <w:r>
+        <w:t xml:space="preserve">/tabel. </w:t>
+      </w:r>
+      <w:r>
+        <w:t>Hernoemen van lijstjes, verwijderen van lijstjes. Kopiëren van lijstjes? Toegang van lijstjes enkel voor maker van het lijstje.</w:t>
+      </w:r>
     </w:p>
     <w:p/>
     <w:sectPr>

</xml_diff>